<commit_message>
Minor fixes on 03.2-Stack-and-Queue-Advanced and 15.2-Combinatorial-Algorithms-Basics
</commit_message>
<xml_diff>
--- a/Courses/Software-Sciences/Module-2-DS-and-Algo/03.2-Stack-and-Queue-Advanced/03.2-Stack-and-Queue-Advanced-Exercises.docx
+++ b/Courses/Software-Sciences/Module-2-DS-and-Algo/03.2-Stack-and-Queue-Advanced/03.2-Stack-and-Queue-Advanced-Exercises.docx
@@ -1003,12 +1003,6 @@
       <w:pPr>
         <w:pStyle w:val="3"/>
       </w:pPr>
-      <w:r>
-        <w:rPr>
-          <w:lang w:val="bg-BG"/>
-        </w:rPr>
-        <w:t>00</w:t>
-      </w:r>
       <w:r>
         <w:t>Насоки</w:t>
       </w:r>
@@ -8188,13 +8182,6 @@
           <w:ilvl w:val="0"/>
           <w:numId w:val="0"/>
         </w:numPr>
-      </w:pPr>
-    </w:p>
-    <w:p>
-      <w:pPr>
-        <w:rPr>
-          <w:lang w:val="bg-BG"/>
-        </w:rPr>
       </w:pPr>
     </w:p>
     <w:sectPr>
@@ -8577,7 +8564,7 @@
             </wp:anchor>
           </w:drawing>
         </mc:Choice>
-        <mc:Fallback>
+        <mc:Fallback xmlns="">
           <w:pict>
             <v:shapetype w14:anchorId="7ACB1FAE" id="_x0000_t202" coordsize="21600,21600" o:spt="202" path="m,l,21600r21600,l21600,xe">
               <v:stroke joinstyle="miter"/>
@@ -9000,7 +8987,7 @@
             </wp:anchor>
           </w:drawing>
         </mc:Choice>
-        <mc:Fallback>
+        <mc:Fallback xmlns="">
           <w:pict>
             <v:line w14:anchorId="23DA4A24" id="Straight Connector 19" o:spid="_x0000_s1026" style="position:absolute;flip:y;z-index:251659264;visibility:visible;mso-wrap-style:square;mso-width-percent:0;mso-height-percent:0;mso-wrap-distance-left:9pt;mso-wrap-distance-top:0;mso-wrap-distance-right:9pt;mso-wrap-distance-bottom:0;mso-position-horizontal:absolute;mso-position-horizontal-relative:text;mso-position-vertical:absolute;mso-position-vertical-relative:text;mso-width-percent:0;mso-height-percent:0;mso-width-relative:page;mso-height-relative:page" from="-.1pt,5.2pt" to="520.7pt,5.2pt" o:gfxdata="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" strokecolor="#974706 [1609]" strokeweight="1pt">
               <v:stroke endcap="round"/>
@@ -9223,7 +9210,7 @@
             </wp:anchor>
           </w:drawing>
         </mc:Choice>
-        <mc:Fallback>
+        <mc:Fallback xmlns="">
           <w:pict>
             <v:shape w14:anchorId="0D7D8A2E" id="Text Box 4" o:spid="_x0000_s1027" type="#_x0000_t202" style="position:absolute;margin-left:444.65pt;margin-top:8.35pt;width:70.9pt;height:15.9pt;z-index:251661312;visibility:visible;mso-wrap-style:square;mso-width-percent:0;mso-height-percent:0;mso-wrap-distance-left:9pt;mso-wrap-distance-top:0;mso-wrap-distance-right:9pt;mso-wrap-distance-bottom:0;mso-position-horizontal:absolute;mso-position-horizontal-relative:text;mso-position-vertical:absolute;mso-position-vertical-relative:text;mso-width-percent:0;mso-height-percent:0;mso-width-relative:page;mso-height-relative:page;v-text-anchor:middle" o:gfxdata="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" filled="f" stroked="f" strokeweight=".5pt">
               <v:textbox inset="0,0,0,0">

</xml_diff>